<commit_message>
Error with downloading supporting documents is resolved
</commit_message>
<xml_diff>
--- a/Documents/Technical/Help/DDAS Troubleshoot guide.docx
+++ b/Documents/Technical/Help/DDAS Troubleshoot guide.docx
@@ -278,13 +278,7 @@
         <w:t>Run Extractor</w:t>
       </w:r>
       <w:r>
-        <w:t>’ page, data can be extracted for any site.</w:t>
-      </w:r>
-      <w:r>
-        <w:t xml:space="preserve"> </w:t>
-      </w:r>
-      <w:r>
-        <w:t xml:space="preserve">In case of success, the </w:t>
+        <w:t xml:space="preserve">’ page, data can be extracted for any site. In case of success, the </w:t>
       </w:r>
       <w:r>
         <w:rPr>
@@ -382,14 +376,1593 @@
         <w:t>) and check whether the site is accessible.</w:t>
       </w:r>
     </w:p>
-    <w:p>
-      <w:pPr>
-        <w:pStyle w:val="ListParagraph"/>
-        <w:numPr>
-          <w:ilvl w:val="0"/>
-          <w:numId w:val="6"/>
-        </w:numPr>
-      </w:pPr>
+    <w:p/>
+    <w:p/>
+    <w:p/>
+    <w:p/>
+    <w:p/>
+    <w:p/>
+    <w:p/>
+    <w:p/>
+    <w:p/>
+    <w:p/>
+    <w:p/>
+    <w:p/>
+    <w:p>
+      <w:pPr>
+        <w:pStyle w:val="Heading1"/>
+      </w:pPr>
+      <w:r>
+        <w:rPr>
+          <w:u w:val="single"/>
+        </w:rPr>
+        <w:lastRenderedPageBreak/>
+        <w:t>Annexure</w:t>
+      </w:r>
+      <w:r>
+        <w:t>:</w:t>
+      </w:r>
+    </w:p>
+    <w:p/>
+    <w:p>
+      <w:r>
+        <w:t>Below are the active links for the sites for which data extraction is carried out</w:t>
+      </w:r>
+    </w:p>
+    <w:tbl>
+      <w:tblPr>
+        <w:tblStyle w:val="TableGrid"/>
+        <w:tblW w:w="0" w:type="auto"/>
+        <w:tblLayout w:type="fixed"/>
+        <w:tblLook w:val="04A0" w:firstRow="1" w:lastRow="0" w:firstColumn="1" w:lastColumn="0" w:noHBand="0" w:noVBand="1"/>
+      </w:tblPr>
+      <w:tblGrid>
+        <w:gridCol w:w="1101"/>
+        <w:gridCol w:w="1559"/>
+        <w:gridCol w:w="6582"/>
+      </w:tblGrid>
+      <w:tr>
+        <w:tc>
+          <w:tcPr>
+            <w:tcW w:w="1101" w:type="dxa"/>
+          </w:tcPr>
+          <w:p>
+            <w:pPr>
+              <w:jc w:val="center"/>
+              <w:rPr>
+                <w:b/>
+              </w:rPr>
+            </w:pPr>
+            <w:r>
+              <w:rPr>
+                <w:b/>
+              </w:rPr>
+              <w:t>Serial Number</w:t>
+            </w:r>
+          </w:p>
+        </w:tc>
+        <w:tc>
+          <w:tcPr>
+            <w:tcW w:w="1559" w:type="dxa"/>
+          </w:tcPr>
+          <w:p>
+            <w:pPr>
+              <w:jc w:val="center"/>
+              <w:rPr>
+                <w:b/>
+              </w:rPr>
+            </w:pPr>
+            <w:r>
+              <w:rPr>
+                <w:b/>
+              </w:rPr>
+              <w:t>Site Name</w:t>
+            </w:r>
+          </w:p>
+        </w:tc>
+        <w:tc>
+          <w:tcPr>
+            <w:tcW w:w="6582" w:type="dxa"/>
+          </w:tcPr>
+          <w:p>
+            <w:pPr>
+              <w:jc w:val="center"/>
+              <w:rPr>
+                <w:b/>
+              </w:rPr>
+            </w:pPr>
+            <w:r>
+              <w:rPr>
+                <w:b/>
+              </w:rPr>
+              <w:t>Site Url</w:t>
+            </w:r>
+          </w:p>
+        </w:tc>
+      </w:tr>
+      <w:tr>
+        <w:tc>
+          <w:tcPr>
+            <w:tcW w:w="1101" w:type="dxa"/>
+          </w:tcPr>
+          <w:p>
+            <w:pPr>
+              <w:jc w:val="center"/>
+            </w:pPr>
+            <w:r>
+              <w:t>1</w:t>
+            </w:r>
+          </w:p>
+        </w:tc>
+        <w:tc>
+          <w:tcPr>
+            <w:tcW w:w="1559" w:type="dxa"/>
+          </w:tcPr>
+          <w:p>
+            <w:r>
+              <w:t>FDA Debarment List</w:t>
+            </w:r>
+          </w:p>
+        </w:tc>
+        <w:tc>
+          <w:tcPr>
+            <w:tcW w:w="6582" w:type="dxa"/>
+          </w:tcPr>
+          <w:p>
+            <w:hyperlink r:id="rId9" w:history="1">
+              <w:r>
+                <w:rPr>
+                  <w:rStyle w:val="Hyperlink"/>
+                </w:rPr>
+                <w:t>http://www.fda.gov/ora/compliance_ref/debar/default.htm</w:t>
+              </w:r>
+            </w:hyperlink>
+          </w:p>
+        </w:tc>
+      </w:tr>
+      <w:tr>
+        <w:tc>
+          <w:tcPr>
+            <w:tcW w:w="1101" w:type="dxa"/>
+          </w:tcPr>
+          <w:p>
+            <w:pPr>
+              <w:jc w:val="center"/>
+            </w:pPr>
+            <w:r>
+              <w:t>2</w:t>
+            </w:r>
+          </w:p>
+        </w:tc>
+        <w:tc>
+          <w:tcPr>
+            <w:tcW w:w="1559" w:type="dxa"/>
+          </w:tcPr>
+          <w:p>
+            <w:r>
+              <w:t>Clinical Investigator Inspection List (CLIL)(CDER)</w:t>
+            </w:r>
+          </w:p>
+        </w:tc>
+        <w:tc>
+          <w:tcPr>
+            <w:tcW w:w="6582" w:type="dxa"/>
+          </w:tcPr>
+          <w:p>
+            <w:hyperlink r:id="rId10" w:history="1">
+              <w:r>
+                <w:rPr>
+                  <w:rStyle w:val="Hyperlink"/>
+                </w:rPr>
+                <w:t>https://www.fda.gov/Drugs/InformationOnDrugs/ucm135198.htm</w:t>
+              </w:r>
+            </w:hyperlink>
+          </w:p>
+        </w:tc>
+      </w:tr>
+      <w:tr>
+        <w:tc>
+          <w:tcPr>
+            <w:tcW w:w="1101" w:type="dxa"/>
+          </w:tcPr>
+          <w:p>
+            <w:pPr>
+              <w:jc w:val="center"/>
+            </w:pPr>
+            <w:r>
+              <w:t>3</w:t>
+            </w:r>
+          </w:p>
+        </w:tc>
+        <w:tc>
+          <w:tcPr>
+            <w:tcW w:w="1559" w:type="dxa"/>
+          </w:tcPr>
+          <w:p>
+            <w:r>
+              <w:t>FDA Warning Letters and Responses</w:t>
+            </w:r>
+          </w:p>
+        </w:tc>
+        <w:tc>
+          <w:tcPr>
+            <w:tcW w:w="6582" w:type="dxa"/>
+          </w:tcPr>
+          <w:p>
+            <w:hyperlink r:id="rId11" w:history="1">
+              <w:r>
+                <w:rPr>
+                  <w:rStyle w:val="Hyperlink"/>
+                </w:rPr>
+                <w:t>https://www.accessdata.fda.gov/scripts/warningletters/wlSearchResultExcel.cfm?qryStr</w:t>
+              </w:r>
+            </w:hyperlink>
+            <w:r>
+              <w:t>=</w:t>
+            </w:r>
+          </w:p>
+          <w:p/>
+        </w:tc>
+      </w:tr>
+      <w:tr>
+        <w:tc>
+          <w:tcPr>
+            <w:tcW w:w="1101" w:type="dxa"/>
+          </w:tcPr>
+          <w:p>
+            <w:pPr>
+              <w:jc w:val="center"/>
+            </w:pPr>
+            <w:r>
+              <w:t>4</w:t>
+            </w:r>
+          </w:p>
+        </w:tc>
+        <w:tc>
+          <w:tcPr>
+            <w:tcW w:w="1559" w:type="dxa"/>
+          </w:tcPr>
+          <w:p>
+            <w:r>
+              <w:t>Notice of Opportunity for Hearing (NOOH) – Proposal to Debar</w:t>
+            </w:r>
+          </w:p>
+        </w:tc>
+        <w:tc>
+          <w:tcPr>
+            <w:tcW w:w="6582" w:type="dxa"/>
+          </w:tcPr>
+          <w:p>
+            <w:hyperlink r:id="rId12" w:history="1">
+              <w:r>
+                <w:rPr>
+                  <w:rStyle w:val="Hyperlink"/>
+                </w:rPr>
+                <w:t>http://www.fda.gov/RegulatoryInformation/FOI/ElectronicReadingRoom/ucm143240.htm</w:t>
+              </w:r>
+            </w:hyperlink>
+          </w:p>
+        </w:tc>
+      </w:tr>
+      <w:tr>
+        <w:tc>
+          <w:tcPr>
+            <w:tcW w:w="1101" w:type="dxa"/>
+          </w:tcPr>
+          <w:p>
+            <w:pPr>
+              <w:jc w:val="center"/>
+            </w:pPr>
+            <w:r>
+              <w:t>5</w:t>
+            </w:r>
+          </w:p>
+        </w:tc>
+        <w:tc>
+          <w:tcPr>
+            <w:tcW w:w="1559" w:type="dxa"/>
+          </w:tcPr>
+          <w:p>
+            <w:r>
+              <w:t>Adequate Assurances List for Clinical Investigators</w:t>
+            </w:r>
+          </w:p>
+        </w:tc>
+        <w:tc>
+          <w:tcPr>
+            <w:tcW w:w="6582" w:type="dxa"/>
+          </w:tcPr>
+          <w:p>
+            <w:hyperlink r:id="rId13" w:history="1">
+              <w:r>
+                <w:rPr>
+                  <w:rStyle w:val="Hyperlink"/>
+                </w:rPr>
+                <w:t>http://www.fda.gov/ora/compliance_ref/bimo/asurlist.htm</w:t>
+              </w:r>
+            </w:hyperlink>
+          </w:p>
+        </w:tc>
+      </w:tr>
+      <w:tr>
+        <w:tc>
+          <w:tcPr>
+            <w:tcW w:w="1101" w:type="dxa"/>
+          </w:tcPr>
+          <w:p>
+            <w:pPr>
+              <w:jc w:val="center"/>
+            </w:pPr>
+            <w:r>
+              <w:t>6</w:t>
+            </w:r>
+          </w:p>
+        </w:tc>
+        <w:tc>
+          <w:tcPr>
+            <w:tcW w:w="1559" w:type="dxa"/>
+          </w:tcPr>
+          <w:p>
+            <w:r>
+              <w:t>Clinical Investigators – Disqualification Proceedings (FDA Disqualified/Restricted)</w:t>
+            </w:r>
+          </w:p>
+        </w:tc>
+        <w:tc>
+          <w:tcPr>
+            <w:tcW w:w="6582" w:type="dxa"/>
+          </w:tcPr>
+          <w:p>
+            <w:hyperlink r:id="rId14" w:history="1">
+              <w:r>
+                <w:rPr>
+                  <w:rStyle w:val="Hyperlink"/>
+                </w:rPr>
+                <w:t>http://www.accessdata.fda.gov/scripts/SDA/sdNavigation.cfm?sd=clinicalinvestigatorsdisqualificationproceedings&amp;previewMode=true&amp;displayAll=true</w:t>
+              </w:r>
+            </w:hyperlink>
+          </w:p>
+        </w:tc>
+      </w:tr>
+      <w:tr>
+        <w:tc>
+          <w:tcPr>
+            <w:tcW w:w="1101" w:type="dxa"/>
+          </w:tcPr>
+          <w:p>
+            <w:pPr>
+              <w:jc w:val="center"/>
+            </w:pPr>
+            <w:r>
+              <w:t>7</w:t>
+            </w:r>
+          </w:p>
+        </w:tc>
+        <w:tc>
+          <w:tcPr>
+            <w:tcW w:w="1559" w:type="dxa"/>
+          </w:tcPr>
+          <w:p>
+            <w:r>
+              <w:t>Clinical Investigator Inspection List (CBER)</w:t>
+            </w:r>
+          </w:p>
+        </w:tc>
+        <w:tc>
+          <w:tcPr>
+            <w:tcW w:w="6582" w:type="dxa"/>
+          </w:tcPr>
+          <w:p>
+            <w:hyperlink r:id="rId15" w:history="1">
+              <w:r>
+                <w:rPr>
+                  <w:rStyle w:val="Hyperlink"/>
+                </w:rPr>
+                <w:t>http://www.fda.gov/BiologicsBloodVaccines/GuidanceComplianceRegulatoryInformation/ComplianceActivities/ucm195364.htm</w:t>
+              </w:r>
+            </w:hyperlink>
+          </w:p>
+        </w:tc>
+      </w:tr>
+      <w:tr>
+        <w:tc>
+          <w:tcPr>
+            <w:tcW w:w="1101" w:type="dxa"/>
+          </w:tcPr>
+          <w:p>
+            <w:pPr>
+              <w:jc w:val="center"/>
+            </w:pPr>
+            <w:r>
+              <w:t>8</w:t>
+            </w:r>
+          </w:p>
+        </w:tc>
+        <w:tc>
+          <w:tcPr>
+            <w:tcW w:w="1559" w:type="dxa"/>
+          </w:tcPr>
+          <w:p>
+            <w:r>
+              <w:t>PHS Administrative Actions Listing</w:t>
+            </w:r>
+          </w:p>
+        </w:tc>
+        <w:tc>
+          <w:tcPr>
+            <w:tcW w:w="6582" w:type="dxa"/>
+          </w:tcPr>
+          <w:p>
+            <w:hyperlink r:id="rId16" w:history="1">
+              <w:r>
+                <w:rPr>
+                  <w:rStyle w:val="Hyperlink"/>
+                </w:rPr>
+                <w:t>https://ori.hhs.gov/ORI_PHS_alert.html?d=update</w:t>
+              </w:r>
+            </w:hyperlink>
+          </w:p>
+        </w:tc>
+      </w:tr>
+      <w:tr>
+        <w:tc>
+          <w:tcPr>
+            <w:tcW w:w="1101" w:type="dxa"/>
+          </w:tcPr>
+          <w:p>
+            <w:pPr>
+              <w:jc w:val="center"/>
+            </w:pPr>
+            <w:r>
+              <w:t>9</w:t>
+            </w:r>
+          </w:p>
+        </w:tc>
+        <w:tc>
+          <w:tcPr>
+            <w:tcW w:w="1559" w:type="dxa"/>
+          </w:tcPr>
+          <w:p>
+            <w:r>
+              <w:t>HHS/OIG/ EXCLUSIONS DATABASE SEARCH/ FRAUD</w:t>
+            </w:r>
+          </w:p>
+        </w:tc>
+        <w:tc>
+          <w:tcPr>
+            <w:tcW w:w="6582" w:type="dxa"/>
+          </w:tcPr>
+          <w:p>
+            <w:hyperlink r:id="rId17" w:history="1">
+              <w:r>
+                <w:rPr>
+                  <w:rStyle w:val="Hyperlink"/>
+                </w:rPr>
+                <w:t>https://oig.hhs.gov/exclusions/exclusions_list.asp</w:t>
+              </w:r>
+            </w:hyperlink>
+          </w:p>
+        </w:tc>
+      </w:tr>
+      <w:tr>
+        <w:tc>
+          <w:tcPr>
+            <w:tcW w:w="1101" w:type="dxa"/>
+          </w:tcPr>
+          <w:p>
+            <w:pPr>
+              <w:jc w:val="center"/>
+            </w:pPr>
+            <w:r>
+              <w:t>10</w:t>
+            </w:r>
+          </w:p>
+        </w:tc>
+        <w:tc>
+          <w:tcPr>
+            <w:tcW w:w="1559" w:type="dxa"/>
+          </w:tcPr>
+          <w:p>
+            <w:r>
+              <w:t>HHS/OIG Corporate Integrity Agreements/Watch List</w:t>
+            </w:r>
+          </w:p>
+        </w:tc>
+        <w:tc>
+          <w:tcPr>
+            <w:tcW w:w="6582" w:type="dxa"/>
+          </w:tcPr>
+          <w:p>
+            <w:hyperlink r:id="rId18" w:history="1">
+              <w:r>
+                <w:rPr>
+                  <w:rStyle w:val="Hyperlink"/>
+                </w:rPr>
+                <w:t>http://oig.hhs.gov/compliance/corporate-integrity-agreements/cia-documents.asp</w:t>
+              </w:r>
+            </w:hyperlink>
+          </w:p>
+        </w:tc>
+      </w:tr>
+      <w:tr>
+        <w:tc>
+          <w:tcPr>
+            <w:tcW w:w="1101" w:type="dxa"/>
+          </w:tcPr>
+          <w:p>
+            <w:pPr>
+              <w:jc w:val="center"/>
+            </w:pPr>
+            <w:r>
+              <w:lastRenderedPageBreak/>
+              <w:t>11</w:t>
+            </w:r>
+          </w:p>
+        </w:tc>
+        <w:tc>
+          <w:tcPr>
+            <w:tcW w:w="1559" w:type="dxa"/>
+          </w:tcPr>
+          <w:p>
+            <w:r>
+              <w:t>SAM/SYSTEM FOR AWARD MANAGEMENT</w:t>
+            </w:r>
+          </w:p>
+        </w:tc>
+        <w:tc>
+          <w:tcPr>
+            <w:tcW w:w="6582" w:type="dxa"/>
+          </w:tcPr>
+          <w:p>
+            <w:hyperlink r:id="rId19" w:history="1">
+              <w:r>
+                <w:rPr>
+                  <w:rStyle w:val="Hyperlink"/>
+                </w:rPr>
+                <w:t>https://www.sam.gov/portal/public/SAM</w:t>
+              </w:r>
+            </w:hyperlink>
+          </w:p>
+        </w:tc>
+      </w:tr>
+      <w:tr>
+        <w:tc>
+          <w:tcPr>
+            <w:tcW w:w="1101" w:type="dxa"/>
+          </w:tcPr>
+          <w:p>
+            <w:pPr>
+              <w:jc w:val="center"/>
+            </w:pPr>
+            <w:r>
+              <w:t>12</w:t>
+            </w:r>
+          </w:p>
+        </w:tc>
+        <w:tc>
+          <w:tcPr>
+            <w:tcW w:w="1559" w:type="dxa"/>
+          </w:tcPr>
+          <w:p>
+            <w:r>
+              <w:t>LIST OF SPECIALLY DESIGNATED NATIONALS</w:t>
+            </w:r>
+          </w:p>
+        </w:tc>
+        <w:tc>
+          <w:tcPr>
+            <w:tcW w:w="6582" w:type="dxa"/>
+          </w:tcPr>
+          <w:p>
+            <w:hyperlink r:id="rId20" w:history="1">
+              <w:r>
+                <w:rPr>
+                  <w:rStyle w:val="Hyperlink"/>
+                </w:rPr>
+                <w:t>http://www.treasury.gov/resource-center/sanctions/SDN-List/Pages/default.aspx</w:t>
+              </w:r>
+            </w:hyperlink>
+          </w:p>
+        </w:tc>
+      </w:tr>
+    </w:tbl>
+    <w:p/>
+    <w:p>
+      <w:pPr>
+        <w:pStyle w:val="Heading2"/>
+      </w:pPr>
+      <w:r>
+        <w:t xml:space="preserve">1. </w:t>
+      </w:r>
+      <w:r>
+        <w:t>FDA Debarment List</w:t>
+      </w:r>
+    </w:p>
+    <w:p>
+      <w:r>
+        <w:t>Data File Downloaded: No</w:t>
+      </w:r>
+    </w:p>
+    <w:p>
+      <w:r>
+        <w:t>Contents in the table indicated below are extracted and saved into database</w:t>
+      </w:r>
+    </w:p>
+    <w:p>
+      <w:r>
+        <w:rPr>
+          <w:noProof/>
+          <w:lang w:eastAsia="en-IN"/>
+        </w:rPr>
+        <w:drawing>
+          <wp:inline distT="0" distB="0" distL="0" distR="0">
+            <wp:extent cx="5724525" cy="4857750"/>
+            <wp:effectExtent l="0" t="0" r="9525" b="0"/>
+            <wp:docPr id="4" name="Picture 4"/>
+            <wp:cNvGraphicFramePr>
+              <a:graphicFrameLocks xmlns:a="http://schemas.openxmlformats.org/drawingml/2006/main" noChangeAspect="1"/>
+            </wp:cNvGraphicFramePr>
+            <a:graphic xmlns:a="http://schemas.openxmlformats.org/drawingml/2006/main">
+              <a:graphicData uri="http://schemas.openxmlformats.org/drawingml/2006/picture">
+                <pic:pic xmlns:pic="http://schemas.openxmlformats.org/drawingml/2006/picture">
+                  <pic:nvPicPr>
+                    <pic:cNvPr id="0" name="Picture 1"/>
+                    <pic:cNvPicPr>
+                      <a:picLocks noChangeAspect="1" noChangeArrowheads="1"/>
+                    </pic:cNvPicPr>
+                  </pic:nvPicPr>
+                  <pic:blipFill>
+                    <a:blip r:embed="rId21">
+                      <a:extLst>
+                        <a:ext uri="{28A0092B-C50C-407E-A947-70E740481C1C}">
+                          <a14:useLocalDpi xmlns:a14="http://schemas.microsoft.com/office/drawing/2010/main" val="0"/>
+                        </a:ext>
+                      </a:extLst>
+                    </a:blip>
+                    <a:srcRect/>
+                    <a:stretch>
+                      <a:fillRect/>
+                    </a:stretch>
+                  </pic:blipFill>
+                  <pic:spPr bwMode="auto">
+                    <a:xfrm>
+                      <a:off x="0" y="0"/>
+                      <a:ext cx="5724525" cy="4857750"/>
+                    </a:xfrm>
+                    <a:prstGeom prst="rect">
+                      <a:avLst/>
+                    </a:prstGeom>
+                    <a:noFill/>
+                    <a:ln>
+                      <a:noFill/>
+                    </a:ln>
+                  </pic:spPr>
+                </pic:pic>
+              </a:graphicData>
+            </a:graphic>
+          </wp:inline>
+        </w:drawing>
+      </w:r>
+    </w:p>
+    <w:p/>
+    <w:p/>
+    <w:p>
+      <w:pPr>
+        <w:tabs>
+          <w:tab w:val="left" w:pos="1005"/>
+        </w:tabs>
+      </w:pPr>
+      <w:r>
+        <w:tab/>
+      </w:r>
+    </w:p>
+    <w:p>
+      <w:pPr>
+        <w:pStyle w:val="Heading2"/>
+      </w:pPr>
+      <w:r>
+        <w:lastRenderedPageBreak/>
+        <w:t xml:space="preserve">2. </w:t>
+      </w:r>
+      <w:r>
+        <w:t>Clinical Investigator Inspection List (CLIL)(CDER)</w:t>
+      </w:r>
+    </w:p>
+    <w:p>
+      <w:r>
+        <w:t xml:space="preserve">Data File Downloaded: </w:t>
+      </w:r>
+      <w:r>
+        <w:t>Yes</w:t>
+      </w:r>
+    </w:p>
+    <w:p>
+      <w:r>
+        <w:t xml:space="preserve">Data file is downloaded from the </w:t>
+      </w:r>
+      <w:r>
+        <w:t xml:space="preserve">link </w:t>
+      </w:r>
+      <w:r>
+        <w:t>indicated below</w:t>
+      </w:r>
+      <w:r>
+        <w:t xml:space="preserve"> and the data is saved into database</w:t>
+      </w:r>
+    </w:p>
+    <w:p>
+      <w:r>
+        <w:rPr>
+          <w:noProof/>
+          <w:lang w:eastAsia="en-IN"/>
+        </w:rPr>
+        <w:drawing>
+          <wp:inline distT="0" distB="0" distL="0" distR="0">
+            <wp:extent cx="5734050" cy="4857750"/>
+            <wp:effectExtent l="0" t="0" r="0" b="0"/>
+            <wp:docPr id="5" name="Picture 5"/>
+            <wp:cNvGraphicFramePr>
+              <a:graphicFrameLocks xmlns:a="http://schemas.openxmlformats.org/drawingml/2006/main" noChangeAspect="1"/>
+            </wp:cNvGraphicFramePr>
+            <a:graphic xmlns:a="http://schemas.openxmlformats.org/drawingml/2006/main">
+              <a:graphicData uri="http://schemas.openxmlformats.org/drawingml/2006/picture">
+                <pic:pic xmlns:pic="http://schemas.openxmlformats.org/drawingml/2006/picture">
+                  <pic:nvPicPr>
+                    <pic:cNvPr id="0" name="Picture 2"/>
+                    <pic:cNvPicPr>
+                      <a:picLocks noChangeAspect="1" noChangeArrowheads="1"/>
+                    </pic:cNvPicPr>
+                  </pic:nvPicPr>
+                  <pic:blipFill>
+                    <a:blip r:embed="rId22">
+                      <a:extLst>
+                        <a:ext uri="{28A0092B-C50C-407E-A947-70E740481C1C}">
+                          <a14:useLocalDpi xmlns:a14="http://schemas.microsoft.com/office/drawing/2010/main" val="0"/>
+                        </a:ext>
+                      </a:extLst>
+                    </a:blip>
+                    <a:srcRect/>
+                    <a:stretch>
+                      <a:fillRect/>
+                    </a:stretch>
+                  </pic:blipFill>
+                  <pic:spPr bwMode="auto">
+                    <a:xfrm>
+                      <a:off x="0" y="0"/>
+                      <a:ext cx="5734050" cy="4857750"/>
+                    </a:xfrm>
+                    <a:prstGeom prst="rect">
+                      <a:avLst/>
+                    </a:prstGeom>
+                    <a:noFill/>
+                    <a:ln>
+                      <a:noFill/>
+                    </a:ln>
+                  </pic:spPr>
+                </pic:pic>
+              </a:graphicData>
+            </a:graphic>
+          </wp:inline>
+        </w:drawing>
+      </w:r>
+    </w:p>
+    <w:p/>
+    <w:p>
+      <w:pPr>
+        <w:pStyle w:val="Heading2"/>
+      </w:pPr>
+    </w:p>
+    <w:p/>
+    <w:p/>
+    <w:p/>
+    <w:p/>
+    <w:p/>
+    <w:p/>
+    <w:p/>
+    <w:p/>
+    <w:p>
+      <w:pPr>
+        <w:pStyle w:val="Heading2"/>
+      </w:pPr>
+      <w:r>
+        <w:lastRenderedPageBreak/>
+        <w:t xml:space="preserve">3. </w:t>
+      </w:r>
+      <w:r>
+        <w:t>FDA Warning Letters and Responses</w:t>
+      </w:r>
+    </w:p>
+    <w:p>
+      <w:r>
+        <w:t>Data File Downloaded: Yes</w:t>
+      </w:r>
+    </w:p>
+    <w:p>
+      <w:r>
+        <w:t>The given link directly downloads the file. Data is then saved into database</w:t>
+      </w:r>
+    </w:p>
+    <w:p/>
+    <w:p>
+      <w:r>
+        <w:rPr>
+          <w:noProof/>
+          <w:lang w:eastAsia="en-IN"/>
+        </w:rPr>
+        <w:drawing>
+          <wp:inline distT="0" distB="0" distL="0" distR="0" wp14:anchorId="45DC0FDD" wp14:editId="4F9D7A3A">
+            <wp:extent cx="5698097" cy="3581400"/>
+            <wp:effectExtent l="0" t="0" r="0" b="0"/>
+            <wp:docPr id="7" name="Picture 7"/>
+            <wp:cNvGraphicFramePr>
+              <a:graphicFrameLocks xmlns:a="http://schemas.openxmlformats.org/drawingml/2006/main" noChangeAspect="1"/>
+            </wp:cNvGraphicFramePr>
+            <a:graphic xmlns:a="http://schemas.openxmlformats.org/drawingml/2006/main">
+              <a:graphicData uri="http://schemas.openxmlformats.org/drawingml/2006/picture">
+                <pic:pic xmlns:pic="http://schemas.openxmlformats.org/drawingml/2006/picture">
+                  <pic:nvPicPr>
+                    <pic:cNvPr id="0" name=""/>
+                    <pic:cNvPicPr/>
+                  </pic:nvPicPr>
+                  <pic:blipFill>
+                    <a:blip r:embed="rId23"/>
+                    <a:stretch>
+                      <a:fillRect/>
+                    </a:stretch>
+                  </pic:blipFill>
+                  <pic:spPr>
+                    <a:xfrm>
+                      <a:off x="0" y="0"/>
+                      <a:ext cx="5701185" cy="3583341"/>
+                    </a:xfrm>
+                    <a:prstGeom prst="rect">
+                      <a:avLst/>
+                    </a:prstGeom>
+                  </pic:spPr>
+                </pic:pic>
+              </a:graphicData>
+            </a:graphic>
+          </wp:inline>
+        </w:drawing>
+      </w:r>
+    </w:p>
+    <w:p/>
+    <w:p/>
+    <w:p/>
+    <w:p/>
+    <w:p/>
+    <w:p/>
+    <w:p/>
+    <w:p/>
+    <w:p/>
+    <w:p/>
+    <w:p/>
+    <w:p/>
+    <w:p>
+      <w:pPr>
+        <w:pStyle w:val="Heading2"/>
+      </w:pPr>
+      <w:r>
+        <w:lastRenderedPageBreak/>
+        <w:t xml:space="preserve">4. </w:t>
+      </w:r>
+      <w:r>
+        <w:t>Notice of Opportunity for Hearing (NOOH) – Proposal to Debar</w:t>
+      </w:r>
+    </w:p>
+    <w:p>
+      <w:r>
+        <w:t>Data File Downloaded: No</w:t>
+      </w:r>
+    </w:p>
+    <w:p>
+      <w:r>
+        <w:t>Contents in the table indicated below are extracted and saved into database</w:t>
+      </w:r>
+    </w:p>
+    <w:p/>
+    <w:p>
+      <w:r>
+        <w:rPr>
+          <w:noProof/>
+          <w:lang w:eastAsia="en-IN"/>
+        </w:rPr>
+        <w:drawing>
+          <wp:inline distT="0" distB="0" distL="0" distR="0">
+            <wp:extent cx="5734050" cy="4238625"/>
+            <wp:effectExtent l="0" t="0" r="0" b="9525"/>
+            <wp:docPr id="9" name="Picture 9"/>
+            <wp:cNvGraphicFramePr>
+              <a:graphicFrameLocks xmlns:a="http://schemas.openxmlformats.org/drawingml/2006/main" noChangeAspect="1"/>
+            </wp:cNvGraphicFramePr>
+            <a:graphic xmlns:a="http://schemas.openxmlformats.org/drawingml/2006/main">
+              <a:graphicData uri="http://schemas.openxmlformats.org/drawingml/2006/picture">
+                <pic:pic xmlns:pic="http://schemas.openxmlformats.org/drawingml/2006/picture">
+                  <pic:nvPicPr>
+                    <pic:cNvPr id="0" name="Picture 4"/>
+                    <pic:cNvPicPr>
+                      <a:picLocks noChangeAspect="1" noChangeArrowheads="1"/>
+                    </pic:cNvPicPr>
+                  </pic:nvPicPr>
+                  <pic:blipFill>
+                    <a:blip r:embed="rId24">
+                      <a:extLst>
+                        <a:ext uri="{28A0092B-C50C-407E-A947-70E740481C1C}">
+                          <a14:useLocalDpi xmlns:a14="http://schemas.microsoft.com/office/drawing/2010/main" val="0"/>
+                        </a:ext>
+                      </a:extLst>
+                    </a:blip>
+                    <a:srcRect/>
+                    <a:stretch>
+                      <a:fillRect/>
+                    </a:stretch>
+                  </pic:blipFill>
+                  <pic:spPr bwMode="auto">
+                    <a:xfrm>
+                      <a:off x="0" y="0"/>
+                      <a:ext cx="5734050" cy="4238625"/>
+                    </a:xfrm>
+                    <a:prstGeom prst="rect">
+                      <a:avLst/>
+                    </a:prstGeom>
+                    <a:noFill/>
+                    <a:ln>
+                      <a:noFill/>
+                    </a:ln>
+                  </pic:spPr>
+                </pic:pic>
+              </a:graphicData>
+            </a:graphic>
+          </wp:inline>
+        </w:drawing>
+      </w:r>
+    </w:p>
+    <w:p>
+      <w:pPr>
+        <w:pStyle w:val="Heading2"/>
+      </w:pPr>
+    </w:p>
+    <w:p>
+      <w:pPr>
+        <w:pStyle w:val="Heading2"/>
+      </w:pPr>
+      <w:r>
+        <w:t xml:space="preserve">5. </w:t>
+      </w:r>
+      <w:r>
+        <w:t>Adequate Assurances List for Clinical Investigators</w:t>
+      </w:r>
+    </w:p>
+    <w:p>
+      <w:r>
+        <w:t>Data File Downloaded: No</w:t>
+      </w:r>
+    </w:p>
+    <w:p>
+      <w:r>
+        <w:t>Currently this site is down</w:t>
+      </w:r>
+    </w:p>
+    <w:p/>
+    <w:p/>
+    <w:p/>
+    <w:p/>
+    <w:p/>
+    <w:p/>
+    <w:p>
+      <w:pPr>
+        <w:pStyle w:val="Heading2"/>
+      </w:pPr>
+      <w:r>
+        <w:lastRenderedPageBreak/>
+        <w:t xml:space="preserve">6. </w:t>
+      </w:r>
+      <w:r>
+        <w:t>Clinical Investigators – Disqualification Proceedings (FDA Disqualified/Restricted)</w:t>
+      </w:r>
+    </w:p>
+    <w:p>
+      <w:r>
+        <w:t>Data File Downloaded: No</w:t>
+      </w:r>
+    </w:p>
+    <w:p>
+      <w:r>
+        <w:t>Contents in the table indicated below are extracted and saved into database</w:t>
+      </w:r>
+    </w:p>
+    <w:p>
+      <w:r>
+        <w:rPr>
+          <w:noProof/>
+          <w:lang w:eastAsia="en-IN"/>
+        </w:rPr>
+        <w:drawing>
+          <wp:inline distT="0" distB="0" distL="0" distR="0">
+            <wp:extent cx="3600450" cy="2302614"/>
+            <wp:effectExtent l="0" t="0" r="0" b="2540"/>
+            <wp:docPr id="10" name="Picture 10"/>
+            <wp:cNvGraphicFramePr>
+              <a:graphicFrameLocks xmlns:a="http://schemas.openxmlformats.org/drawingml/2006/main" noChangeAspect="1"/>
+            </wp:cNvGraphicFramePr>
+            <a:graphic xmlns:a="http://schemas.openxmlformats.org/drawingml/2006/main">
+              <a:graphicData uri="http://schemas.openxmlformats.org/drawingml/2006/picture">
+                <pic:pic xmlns:pic="http://schemas.openxmlformats.org/drawingml/2006/picture">
+                  <pic:nvPicPr>
+                    <pic:cNvPr id="0" name="Picture 5"/>
+                    <pic:cNvPicPr>
+                      <a:picLocks noChangeAspect="1" noChangeArrowheads="1"/>
+                    </pic:cNvPicPr>
+                  </pic:nvPicPr>
+                  <pic:blipFill>
+                    <a:blip r:embed="rId25" cstate="print">
+                      <a:extLst>
+                        <a:ext uri="{28A0092B-C50C-407E-A947-70E740481C1C}">
+                          <a14:useLocalDpi xmlns:a14="http://schemas.microsoft.com/office/drawing/2010/main" val="0"/>
+                        </a:ext>
+                      </a:extLst>
+                    </a:blip>
+                    <a:srcRect/>
+                    <a:stretch>
+                      <a:fillRect/>
+                    </a:stretch>
+                  </pic:blipFill>
+                  <pic:spPr bwMode="auto">
+                    <a:xfrm>
+                      <a:off x="0" y="0"/>
+                      <a:ext cx="3606412" cy="2306427"/>
+                    </a:xfrm>
+                    <a:prstGeom prst="rect">
+                      <a:avLst/>
+                    </a:prstGeom>
+                    <a:noFill/>
+                    <a:ln>
+                      <a:noFill/>
+                    </a:ln>
+                  </pic:spPr>
+                </pic:pic>
+              </a:graphicData>
+            </a:graphic>
+          </wp:inline>
+        </w:drawing>
+      </w:r>
+    </w:p>
+    <w:p/>
+    <w:p>
+      <w:pPr>
+        <w:pStyle w:val="Heading2"/>
+      </w:pPr>
+      <w:r>
+        <w:t xml:space="preserve">7. </w:t>
+      </w:r>
+      <w:r>
+        <w:t>Clinical Investigator Inspection List (CBER)</w:t>
+      </w:r>
+    </w:p>
+    <w:p>
+      <w:r>
+        <w:t>Data File Downloaded: No</w:t>
+      </w:r>
+    </w:p>
+    <w:p>
+      <w:r>
+        <w:t>Contents in the table indicated below are extracted and saved into database</w:t>
+      </w:r>
+    </w:p>
+    <w:p>
+      <w:r>
+        <w:t>Data is extracted for all the lists: A-D, E-K, L-P, Q-S and T-Z</w:t>
+      </w:r>
+    </w:p>
+    <w:p>
+      <w:r>
+        <w:rPr>
+          <w:noProof/>
+          <w:lang w:eastAsia="en-IN"/>
+        </w:rPr>
+        <w:drawing>
+          <wp:inline distT="0" distB="0" distL="0" distR="0">
+            <wp:extent cx="3724275" cy="3166563"/>
+            <wp:effectExtent l="0" t="0" r="0" b="0"/>
+            <wp:docPr id="11" name="Picture 11"/>
+            <wp:cNvGraphicFramePr>
+              <a:graphicFrameLocks xmlns:a="http://schemas.openxmlformats.org/drawingml/2006/main" noChangeAspect="1"/>
+            </wp:cNvGraphicFramePr>
+            <a:graphic xmlns:a="http://schemas.openxmlformats.org/drawingml/2006/main">
+              <a:graphicData uri="http://schemas.openxmlformats.org/drawingml/2006/picture">
+                <pic:pic xmlns:pic="http://schemas.openxmlformats.org/drawingml/2006/picture">
+                  <pic:nvPicPr>
+                    <pic:cNvPr id="0" name="Picture 6"/>
+                    <pic:cNvPicPr>
+                      <a:picLocks noChangeAspect="1" noChangeArrowheads="1"/>
+                    </pic:cNvPicPr>
+                  </pic:nvPicPr>
+                  <pic:blipFill>
+                    <a:blip r:embed="rId26">
+                      <a:extLst>
+                        <a:ext uri="{28A0092B-C50C-407E-A947-70E740481C1C}">
+                          <a14:useLocalDpi xmlns:a14="http://schemas.microsoft.com/office/drawing/2010/main" val="0"/>
+                        </a:ext>
+                      </a:extLst>
+                    </a:blip>
+                    <a:srcRect/>
+                    <a:stretch>
+                      <a:fillRect/>
+                    </a:stretch>
+                  </pic:blipFill>
+                  <pic:spPr bwMode="auto">
+                    <a:xfrm>
+                      <a:off x="0" y="0"/>
+                      <a:ext cx="3724275" cy="3166563"/>
+                    </a:xfrm>
+                    <a:prstGeom prst="rect">
+                      <a:avLst/>
+                    </a:prstGeom>
+                    <a:noFill/>
+                    <a:ln>
+                      <a:noFill/>
+                    </a:ln>
+                  </pic:spPr>
+                </pic:pic>
+              </a:graphicData>
+            </a:graphic>
+          </wp:inline>
+        </w:drawing>
+      </w:r>
+    </w:p>
+    <w:p/>
+    <w:p>
+      <w:pPr>
+        <w:pStyle w:val="Heading2"/>
+      </w:pPr>
+      <w:r>
+        <w:lastRenderedPageBreak/>
+        <w:t xml:space="preserve">8. </w:t>
+      </w:r>
+      <w:r>
+        <w:t>PHS Administrative Actions Listing</w:t>
+      </w:r>
+    </w:p>
+    <w:p>
+      <w:r>
+        <w:t>Data File Downloaded: No</w:t>
+      </w:r>
+    </w:p>
+    <w:p>
+      <w:r>
+        <w:t xml:space="preserve">Contents in the </w:t>
+      </w:r>
+      <w:r>
+        <w:t>table</w:t>
+      </w:r>
+      <w:r>
+        <w:t xml:space="preserve"> below are extracted and saved into database</w:t>
+      </w:r>
+    </w:p>
+    <w:p>
+      <w:r>
+        <w:rPr>
+          <w:noProof/>
+          <w:lang w:eastAsia="en-IN"/>
+        </w:rPr>
+        <w:drawing>
+          <wp:inline distT="0" distB="0" distL="0" distR="0" wp14:anchorId="6F7D265D" wp14:editId="4B0347CB">
+            <wp:extent cx="5731510" cy="2734714"/>
+            <wp:effectExtent l="0" t="0" r="2540" b="8890"/>
+            <wp:docPr id="12" name="Picture 12"/>
+            <wp:cNvGraphicFramePr>
+              <a:graphicFrameLocks xmlns:a="http://schemas.openxmlformats.org/drawingml/2006/main" noChangeAspect="1"/>
+            </wp:cNvGraphicFramePr>
+            <a:graphic xmlns:a="http://schemas.openxmlformats.org/drawingml/2006/main">
+              <a:graphicData uri="http://schemas.openxmlformats.org/drawingml/2006/picture">
+                <pic:pic xmlns:pic="http://schemas.openxmlformats.org/drawingml/2006/picture">
+                  <pic:nvPicPr>
+                    <pic:cNvPr id="0" name=""/>
+                    <pic:cNvPicPr/>
+                  </pic:nvPicPr>
+                  <pic:blipFill>
+                    <a:blip r:embed="rId27"/>
+                    <a:stretch>
+                      <a:fillRect/>
+                    </a:stretch>
+                  </pic:blipFill>
+                  <pic:spPr>
+                    <a:xfrm>
+                      <a:off x="0" y="0"/>
+                      <a:ext cx="5731510" cy="2734714"/>
+                    </a:xfrm>
+                    <a:prstGeom prst="rect">
+                      <a:avLst/>
+                    </a:prstGeom>
+                  </pic:spPr>
+                </pic:pic>
+              </a:graphicData>
+            </a:graphic>
+          </wp:inline>
+        </w:drawing>
+      </w:r>
+    </w:p>
+    <w:p/>
+    <w:p>
+      <w:pPr>
+        <w:pStyle w:val="Heading2"/>
+      </w:pPr>
+      <w:r>
+        <w:t xml:space="preserve">9. </w:t>
+      </w:r>
+      <w:r>
+        <w:t>HHS/OIG/ EXCLUSIONS DATABASE SEARCH/ FRAUD</w:t>
+      </w:r>
+    </w:p>
+    <w:p>
+      <w:r>
+        <w:t>Data File Downloaded: Yes</w:t>
+      </w:r>
+    </w:p>
+    <w:p>
+      <w:r>
+        <w:t>Data file is downloaded from the link indicated below and the data is saved into database</w:t>
+      </w:r>
+    </w:p>
+    <w:p>
+      <w:r>
+        <w:rPr>
+          <w:noProof/>
+          <w:lang w:eastAsia="en-IN"/>
+        </w:rPr>
+        <w:drawing>
+          <wp:inline distT="0" distB="0" distL="0" distR="0">
+            <wp:extent cx="5724525" cy="3752850"/>
+            <wp:effectExtent l="0" t="0" r="9525" b="0"/>
+            <wp:docPr id="13" name="Picture 13"/>
+            <wp:cNvGraphicFramePr>
+              <a:graphicFrameLocks xmlns:a="http://schemas.openxmlformats.org/drawingml/2006/main" noChangeAspect="1"/>
+            </wp:cNvGraphicFramePr>
+            <a:graphic xmlns:a="http://schemas.openxmlformats.org/drawingml/2006/main">
+              <a:graphicData uri="http://schemas.openxmlformats.org/drawingml/2006/picture">
+                <pic:pic xmlns:pic="http://schemas.openxmlformats.org/drawingml/2006/picture">
+                  <pic:nvPicPr>
+                    <pic:cNvPr id="0" name="Picture 7"/>
+                    <pic:cNvPicPr>
+                      <a:picLocks noChangeAspect="1" noChangeArrowheads="1"/>
+                    </pic:cNvPicPr>
+                  </pic:nvPicPr>
+                  <pic:blipFill>
+                    <a:blip r:embed="rId28">
+                      <a:extLst>
+                        <a:ext uri="{28A0092B-C50C-407E-A947-70E740481C1C}">
+                          <a14:useLocalDpi xmlns:a14="http://schemas.microsoft.com/office/drawing/2010/main" val="0"/>
+                        </a:ext>
+                      </a:extLst>
+                    </a:blip>
+                    <a:srcRect/>
+                    <a:stretch>
+                      <a:fillRect/>
+                    </a:stretch>
+                  </pic:blipFill>
+                  <pic:spPr bwMode="auto">
+                    <a:xfrm>
+                      <a:off x="0" y="0"/>
+                      <a:ext cx="5724525" cy="3752850"/>
+                    </a:xfrm>
+                    <a:prstGeom prst="rect">
+                      <a:avLst/>
+                    </a:prstGeom>
+                    <a:noFill/>
+                    <a:ln>
+                      <a:noFill/>
+                    </a:ln>
+                  </pic:spPr>
+                </pic:pic>
+              </a:graphicData>
+            </a:graphic>
+          </wp:inline>
+        </w:drawing>
+      </w:r>
+    </w:p>
+    <w:p>
+      <w:pPr>
+        <w:pStyle w:val="Heading2"/>
+      </w:pPr>
+      <w:r>
+        <w:lastRenderedPageBreak/>
+        <w:t xml:space="preserve">10. </w:t>
+      </w:r>
+      <w:r>
+        <w:t>HHS/OIG Corporate Integrity Agreements/Watch List</w:t>
+      </w:r>
+    </w:p>
+    <w:p>
+      <w:r>
+        <w:t>Data File Downloaded: No</w:t>
+      </w:r>
+    </w:p>
+    <w:p>
+      <w:r>
+        <w:t xml:space="preserve">Contents in the table </w:t>
+      </w:r>
+      <w:r>
+        <w:t xml:space="preserve">indicated </w:t>
+      </w:r>
+      <w:r>
+        <w:t>below are extracted and saved into database</w:t>
+      </w:r>
+      <w:r>
+        <w:t xml:space="preserve"> (From A to Z)</w:t>
+      </w:r>
+    </w:p>
+    <w:p>
+      <w:r>
+        <w:rPr>
+          <w:noProof/>
+          <w:lang w:eastAsia="en-IN"/>
+        </w:rPr>
+        <w:drawing>
+          <wp:inline distT="0" distB="0" distL="0" distR="0">
+            <wp:extent cx="4095750" cy="6048375"/>
+            <wp:effectExtent l="0" t="0" r="0" b="9525"/>
+            <wp:docPr id="14" name="Picture 14"/>
+            <wp:cNvGraphicFramePr>
+              <a:graphicFrameLocks xmlns:a="http://schemas.openxmlformats.org/drawingml/2006/main" noChangeAspect="1"/>
+            </wp:cNvGraphicFramePr>
+            <a:graphic xmlns:a="http://schemas.openxmlformats.org/drawingml/2006/main">
+              <a:graphicData uri="http://schemas.openxmlformats.org/drawingml/2006/picture">
+                <pic:pic xmlns:pic="http://schemas.openxmlformats.org/drawingml/2006/picture">
+                  <pic:nvPicPr>
+                    <pic:cNvPr id="0" name="Picture 8"/>
+                    <pic:cNvPicPr>
+                      <a:picLocks noChangeAspect="1" noChangeArrowheads="1"/>
+                    </pic:cNvPicPr>
+                  </pic:nvPicPr>
+                  <pic:blipFill>
+                    <a:blip r:embed="rId29">
+                      <a:extLst>
+                        <a:ext uri="{28A0092B-C50C-407E-A947-70E740481C1C}">
+                          <a14:useLocalDpi xmlns:a14="http://schemas.microsoft.com/office/drawing/2010/main" val="0"/>
+                        </a:ext>
+                      </a:extLst>
+                    </a:blip>
+                    <a:srcRect/>
+                    <a:stretch>
+                      <a:fillRect/>
+                    </a:stretch>
+                  </pic:blipFill>
+                  <pic:spPr bwMode="auto">
+                    <a:xfrm>
+                      <a:off x="0" y="0"/>
+                      <a:ext cx="4095750" cy="6048375"/>
+                    </a:xfrm>
+                    <a:prstGeom prst="rect">
+                      <a:avLst/>
+                    </a:prstGeom>
+                    <a:noFill/>
+                    <a:ln>
+                      <a:noFill/>
+                    </a:ln>
+                  </pic:spPr>
+                </pic:pic>
+              </a:graphicData>
+            </a:graphic>
+          </wp:inline>
+        </w:drawing>
+      </w:r>
+    </w:p>
+    <w:p/>
+    <w:p/>
+    <w:p/>
+    <w:p/>
+    <w:p/>
+    <w:p>
+      <w:pPr>
+        <w:pStyle w:val="Heading2"/>
+      </w:pPr>
+      <w:r>
+        <w:lastRenderedPageBreak/>
+        <w:t xml:space="preserve">11. </w:t>
+      </w:r>
+      <w:r>
+        <w:t>SAM/SYSTEM FOR AWARD MANAGEMENT</w:t>
+      </w:r>
+    </w:p>
+    <w:p>
+      <w:r>
+        <w:t>Data File Downloaded: Yes</w:t>
+      </w:r>
+    </w:p>
+    <w:p>
+      <w:r>
+        <w:t>Below is the Home Page</w:t>
+      </w:r>
+    </w:p>
+    <w:p>
+      <w:r>
+        <w:rPr>
+          <w:noProof/>
+          <w:lang w:eastAsia="en-IN"/>
+        </w:rPr>
+        <w:drawing>
+          <wp:inline distT="0" distB="0" distL="0" distR="0" wp14:anchorId="761AAEB5" wp14:editId="2B7718F5">
+            <wp:extent cx="3955839" cy="2552700"/>
+            <wp:effectExtent l="0" t="0" r="6985" b="0"/>
+            <wp:docPr id="15" name="Picture 15"/>
+            <wp:cNvGraphicFramePr>
+              <a:graphicFrameLocks xmlns:a="http://schemas.openxmlformats.org/drawingml/2006/main" noChangeAspect="1"/>
+            </wp:cNvGraphicFramePr>
+            <a:graphic xmlns:a="http://schemas.openxmlformats.org/drawingml/2006/main">
+              <a:graphicData uri="http://schemas.openxmlformats.org/drawingml/2006/picture">
+                <pic:pic xmlns:pic="http://schemas.openxmlformats.org/drawingml/2006/picture">
+                  <pic:nvPicPr>
+                    <pic:cNvPr id="0" name=""/>
+                    <pic:cNvPicPr/>
+                  </pic:nvPicPr>
+                  <pic:blipFill>
+                    <a:blip r:embed="rId30"/>
+                    <a:stretch>
+                      <a:fillRect/>
+                    </a:stretch>
+                  </pic:blipFill>
+                  <pic:spPr>
+                    <a:xfrm>
+                      <a:off x="0" y="0"/>
+                      <a:ext cx="3958878" cy="2554661"/>
+                    </a:xfrm>
+                    <a:prstGeom prst="rect">
+                      <a:avLst/>
+                    </a:prstGeom>
+                  </pic:spPr>
+                </pic:pic>
+              </a:graphicData>
+            </a:graphic>
+          </wp:inline>
+        </w:drawing>
+      </w:r>
+    </w:p>
+    <w:p>
+      <w:r>
+        <w:t>Navigate to the ‘DATA ACCESS’ page</w:t>
+      </w:r>
+      <w:r>
+        <w:t>. At the bottom of the page, ‘Exclusion Extract Data Package’ table is displayed, as shown below. This table contains past 7 days files of exclusion extract lists. Download the last file to get the most recent exclusion extract data as shown below</w:t>
+      </w:r>
+    </w:p>
+    <w:p>
+      <w:r>
+        <w:rPr>
+          <w:noProof/>
+          <w:lang w:eastAsia="en-IN"/>
+        </w:rPr>
+        <w:drawing>
+          <wp:inline distT="0" distB="0" distL="0" distR="0">
+            <wp:extent cx="3986130" cy="3429000"/>
+            <wp:effectExtent l="0" t="0" r="0" b="0"/>
+            <wp:docPr id="16" name="Picture 16"/>
+            <wp:cNvGraphicFramePr>
+              <a:graphicFrameLocks xmlns:a="http://schemas.openxmlformats.org/drawingml/2006/main" noChangeAspect="1"/>
+            </wp:cNvGraphicFramePr>
+            <a:graphic xmlns:a="http://schemas.openxmlformats.org/drawingml/2006/main">
+              <a:graphicData uri="http://schemas.openxmlformats.org/drawingml/2006/picture">
+                <pic:pic xmlns:pic="http://schemas.openxmlformats.org/drawingml/2006/picture">
+                  <pic:nvPicPr>
+                    <pic:cNvPr id="0" name="Picture 9"/>
+                    <pic:cNvPicPr>
+                      <a:picLocks noChangeAspect="1" noChangeArrowheads="1"/>
+                    </pic:cNvPicPr>
+                  </pic:nvPicPr>
+                  <pic:blipFill>
+                    <a:blip r:embed="rId31">
+                      <a:extLst>
+                        <a:ext uri="{28A0092B-C50C-407E-A947-70E740481C1C}">
+                          <a14:useLocalDpi xmlns:a14="http://schemas.microsoft.com/office/drawing/2010/main" val="0"/>
+                        </a:ext>
+                      </a:extLst>
+                    </a:blip>
+                    <a:srcRect/>
+                    <a:stretch>
+                      <a:fillRect/>
+                    </a:stretch>
+                  </pic:blipFill>
+                  <pic:spPr bwMode="auto">
+                    <a:xfrm>
+                      <a:off x="0" y="0"/>
+                      <a:ext cx="3986130" cy="3429000"/>
+                    </a:xfrm>
+                    <a:prstGeom prst="rect">
+                      <a:avLst/>
+                    </a:prstGeom>
+                    <a:noFill/>
+                    <a:ln>
+                      <a:noFill/>
+                    </a:ln>
+                  </pic:spPr>
+                </pic:pic>
+              </a:graphicData>
+            </a:graphic>
+          </wp:inline>
+        </w:drawing>
+      </w:r>
+    </w:p>
+    <w:p/>
+    <w:p/>
+    <w:p/>
+    <w:p>
+      <w:pPr>
+        <w:pStyle w:val="Heading2"/>
+      </w:pPr>
+      <w:r>
+        <w:lastRenderedPageBreak/>
+        <w:t xml:space="preserve">12. </w:t>
+      </w:r>
+      <w:r>
+        <w:t>LIST OF SPECIALLY DESIGNATED NATIONALS</w:t>
+      </w:r>
+    </w:p>
+    <w:p>
+      <w:r>
+        <w:t>Data File Downloaded: Yes</w:t>
+      </w:r>
+    </w:p>
+    <w:p>
+      <w:r>
+        <w:t>Data file is downloaded from the link indicated below and the data is saved into database</w:t>
+      </w:r>
+    </w:p>
+    <w:p>
+      <w:r>
+        <w:rPr>
+          <w:noProof/>
+          <w:lang w:eastAsia="en-IN"/>
+        </w:rPr>
+        <w:drawing>
+          <wp:inline distT="0" distB="0" distL="0" distR="0">
+            <wp:extent cx="5724525" cy="4733925"/>
+            <wp:effectExtent l="0" t="0" r="9525" b="9525"/>
+            <wp:docPr id="17" name="Picture 17"/>
+            <wp:cNvGraphicFramePr>
+              <a:graphicFrameLocks xmlns:a="http://schemas.openxmlformats.org/drawingml/2006/main" noChangeAspect="1"/>
+            </wp:cNvGraphicFramePr>
+            <a:graphic xmlns:a="http://schemas.openxmlformats.org/drawingml/2006/main">
+              <a:graphicData uri="http://schemas.openxmlformats.org/drawingml/2006/picture">
+                <pic:pic xmlns:pic="http://schemas.openxmlformats.org/drawingml/2006/picture">
+                  <pic:nvPicPr>
+                    <pic:cNvPr id="0" name="Picture 10"/>
+                    <pic:cNvPicPr>
+                      <a:picLocks noChangeAspect="1" noChangeArrowheads="1"/>
+                    </pic:cNvPicPr>
+                  </pic:nvPicPr>
+                  <pic:blipFill>
+                    <a:blip r:embed="rId32">
+                      <a:extLst>
+                        <a:ext uri="{28A0092B-C50C-407E-A947-70E740481C1C}">
+                          <a14:useLocalDpi xmlns:a14="http://schemas.microsoft.com/office/drawing/2010/main" val="0"/>
+                        </a:ext>
+                      </a:extLst>
+                    </a:blip>
+                    <a:srcRect/>
+                    <a:stretch>
+                      <a:fillRect/>
+                    </a:stretch>
+                  </pic:blipFill>
+                  <pic:spPr bwMode="auto">
+                    <a:xfrm>
+                      <a:off x="0" y="0"/>
+                      <a:ext cx="5724525" cy="4733925"/>
+                    </a:xfrm>
+                    <a:prstGeom prst="rect">
+                      <a:avLst/>
+                    </a:prstGeom>
+                    <a:noFill/>
+                    <a:ln>
+                      <a:noFill/>
+                    </a:ln>
+                  </pic:spPr>
+                </pic:pic>
+              </a:graphicData>
+            </a:graphic>
+          </wp:inline>
+        </w:drawing>
+      </w:r>
+    </w:p>
+    <w:p>
       <w:bookmarkStart w:id="0" w:name="_GoBack"/>
       <w:bookmarkEnd w:id="0"/>
     </w:p>
@@ -1266,7 +2839,6 @@
   <w:style w:type="character" w:default="1" w:styleId="DefaultParagraphFont">
     <w:name w:val="Default Paragraph Font"/>
     <w:uiPriority w:val="1"/>
-    <w:semiHidden/>
     <w:unhideWhenUsed/>
   </w:style>
   <w:style w:type="table" w:default="1" w:styleId="TableNormal">
@@ -1417,6 +2989,29 @@
       <w:color w:val="4F81BD" w:themeColor="accent1"/>
       <w:sz w:val="26"/>
       <w:szCs w:val="26"/>
+    </w:rPr>
+  </w:style>
+  <w:style w:type="character" w:styleId="Hyperlink">
+    <w:name w:val="Hyperlink"/>
+    <w:basedOn w:val="DefaultParagraphFont"/>
+    <w:uiPriority w:val="99"/>
+    <w:unhideWhenUsed/>
+    <w:rsid w:val="00DB5DBB"/>
+    <w:rPr>
+      <w:color w:val="0000FF" w:themeColor="hyperlink"/>
+      <w:u w:val="single"/>
+    </w:rPr>
+  </w:style>
+  <w:style w:type="character" w:styleId="FollowedHyperlink">
+    <w:name w:val="FollowedHyperlink"/>
+    <w:basedOn w:val="DefaultParagraphFont"/>
+    <w:uiPriority w:val="99"/>
+    <w:semiHidden/>
+    <w:unhideWhenUsed/>
+    <w:rsid w:val="00DB5DBB"/>
+    <w:rPr>
+      <w:color w:val="800080" w:themeColor="followedHyperlink"/>
+      <w:u w:val="single"/>
     </w:rPr>
   </w:style>
 </w:styles>
@@ -1632,7 +3227,6 @@
   <w:style w:type="character" w:default="1" w:styleId="DefaultParagraphFont">
     <w:name w:val="Default Paragraph Font"/>
     <w:uiPriority w:val="1"/>
-    <w:semiHidden/>
     <w:unhideWhenUsed/>
   </w:style>
   <w:style w:type="table" w:default="1" w:styleId="TableNormal">
@@ -1783,6 +3377,29 @@
       <w:color w:val="4F81BD" w:themeColor="accent1"/>
       <w:sz w:val="26"/>
       <w:szCs w:val="26"/>
+    </w:rPr>
+  </w:style>
+  <w:style w:type="character" w:styleId="Hyperlink">
+    <w:name w:val="Hyperlink"/>
+    <w:basedOn w:val="DefaultParagraphFont"/>
+    <w:uiPriority w:val="99"/>
+    <w:unhideWhenUsed/>
+    <w:rsid w:val="00DB5DBB"/>
+    <w:rPr>
+      <w:color w:val="0000FF" w:themeColor="hyperlink"/>
+      <w:u w:val="single"/>
+    </w:rPr>
+  </w:style>
+  <w:style w:type="character" w:styleId="FollowedHyperlink">
+    <w:name w:val="FollowedHyperlink"/>
+    <w:basedOn w:val="DefaultParagraphFont"/>
+    <w:uiPriority w:val="99"/>
+    <w:semiHidden/>
+    <w:unhideWhenUsed/>
+    <w:rsid w:val="00DB5DBB"/>
+    <w:rPr>
+      <w:color w:val="800080" w:themeColor="followedHyperlink"/>
+      <w:u w:val="single"/>
     </w:rPr>
   </w:style>
 </w:styles>

</xml_diff>